<commit_message>
perubahan data dan add all files
</commit_message>
<xml_diff>
--- a/9.DAFTAR PUSTAKAmalik.docx
+++ b/9.DAFTAR PUSTAKAmalik.docx
@@ -467,15 +467,7 @@
           <w:sz w:val="24"/>
           <w:szCs w:val="24"/>
         </w:rPr>
-        <w:t>[</w:t>
-      </w:r>
-      <w:r>
-        <w:rPr>
-          <w:rFonts w:ascii="Times New Roman" w:hAnsi="Times New Roman" w:cs="Times New Roman"/>
-          <w:sz w:val="24"/>
-          <w:szCs w:val="24"/>
-        </w:rPr>
-        <w:t>7</w:t>
+        <w:t>[7</w:t>
       </w:r>
       <w:r>
         <w:rPr>
@@ -499,15 +491,7 @@
           <w:sz w:val="24"/>
           <w:szCs w:val="24"/>
         </w:rPr>
-        <w:t xml:space="preserve">Anonim. </w:t>
-      </w:r>
-      <w:r>
-        <w:rPr>
-          <w:rFonts w:ascii="Times New Roman" w:hAnsi="Times New Roman" w:cs="Times New Roman"/>
-          <w:sz w:val="24"/>
-          <w:szCs w:val="24"/>
-        </w:rPr>
-        <w:t>2017.</w:t>
+        <w:t xml:space="preserve">Anonim. 2016. </w:t>
       </w:r>
       <w:r>
         <w:rPr>
@@ -516,31 +500,31 @@
           <w:sz w:val="24"/>
           <w:szCs w:val="24"/>
         </w:rPr>
-        <w:t xml:space="preserve"> Unity (game engine).</w:t>
-      </w:r>
-      <w:r>
-        <w:rPr>
-          <w:rFonts w:ascii="Times New Roman" w:hAnsi="Times New Roman" w:cs="Times New Roman"/>
-          <w:sz w:val="24"/>
-          <w:szCs w:val="24"/>
-        </w:rPr>
-        <w:t xml:space="preserve"> </w:t>
-      </w:r>
-      <w:r>
-        <w:rPr>
-          <w:rFonts w:ascii="Times New Roman" w:hAnsi="Times New Roman" w:cs="Times New Roman"/>
-          <w:sz w:val="24"/>
-          <w:szCs w:val="24"/>
-        </w:rPr>
-        <w:t>https://en.wikipedia.org/wiki/Unity_(game_engine)</w:t>
-      </w:r>
-      <w:r>
-        <w:rPr>
-          <w:rFonts w:ascii="Times New Roman" w:hAnsi="Times New Roman" w:cs="Times New Roman"/>
-          <w:sz w:val="24"/>
-          <w:szCs w:val="24"/>
-        </w:rPr>
-        <w:t>, Tanggal Akses : 01 Agustus 2017.</w:t>
+        <w:t>Pengertian dan sejarah Blender(3D software)</w:t>
+      </w:r>
+      <w:r>
+        <w:rPr>
+          <w:rFonts w:ascii="Times New Roman" w:hAnsi="Times New Roman" w:cs="Times New Roman"/>
+          <w:sz w:val="24"/>
+          <w:szCs w:val="24"/>
+        </w:rPr>
+        <w:t xml:space="preserve">. </w:t>
+      </w:r>
+      <w:r>
+        <w:rPr>
+          <w:rFonts w:ascii="Times New Roman" w:hAnsi="Times New Roman" w:cs="Times New Roman"/>
+          <w:sz w:val="24"/>
+          <w:szCs w:val="24"/>
+        </w:rPr>
+        <w:t>http://www.hog-pictures.com/2016/05/pengertian-sejarah-blender-3d-history-definition.html</w:t>
+      </w:r>
+      <w:r>
+        <w:rPr>
+          <w:rFonts w:ascii="Times New Roman" w:hAnsi="Times New Roman" w:cs="Times New Roman"/>
+          <w:sz w:val="24"/>
+          <w:szCs w:val="24"/>
+        </w:rPr>
+        <w:t>, Tanggal Akses : 02 Agustus 2017.</w:t>
       </w:r>
     </w:p>
     <w:p>
@@ -584,7 +568,7 @@
           <w:sz w:val="24"/>
           <w:szCs w:val="24"/>
         </w:rPr>
-        <w:t>Anonim. 2017</w:t>
+        <w:t>Ricky Kurniawan. 2012</w:t>
       </w:r>
       <w:r>
         <w:rPr>
@@ -593,23 +577,23 @@
           <w:sz w:val="24"/>
           <w:szCs w:val="24"/>
         </w:rPr>
-        <w:t>. Belajar bahasa C Sharp (Pendahuluan).</w:t>
-      </w:r>
-      <w:r>
-        <w:rPr>
-          <w:rFonts w:ascii="Times New Roman" w:hAnsi="Times New Roman" w:cs="Times New Roman"/>
-          <w:sz w:val="24"/>
-          <w:szCs w:val="24"/>
-        </w:rPr>
-        <w:t xml:space="preserve"> </w:t>
-      </w:r>
-      <w:r>
-        <w:rPr>
-          <w:rFonts w:ascii="Times New Roman" w:hAnsi="Times New Roman" w:cs="Times New Roman"/>
-          <w:sz w:val="24"/>
-          <w:szCs w:val="24"/>
-        </w:rPr>
-        <w:t>https://id.wikibooks.org/wiki/Belajar_Bahasa_C_sharp/Pendahuluan</w:t>
+        <w:t>. Apa itu game engine</w:t>
+      </w:r>
+      <w:r>
+        <w:rPr>
+          <w:rFonts w:ascii="Times New Roman" w:hAnsi="Times New Roman" w:cs="Times New Roman"/>
+          <w:sz w:val="24"/>
+          <w:szCs w:val="24"/>
+        </w:rPr>
+        <w:t xml:space="preserve">. </w:t>
+      </w:r>
+      <w:r>
+        <w:rPr>
+          <w:rFonts w:ascii="Times New Roman" w:hAnsi="Times New Roman" w:cs="Times New Roman"/>
+          <w:sz w:val="24"/>
+          <w:szCs w:val="24"/>
+        </w:rPr>
+        <w:t>https://rickykurn.wordpress.com/2012/03/08/apa-itu-game-engine/</w:t>
       </w:r>
       <w:r>
         <w:rPr>
@@ -654,7 +638,23 @@
           <w:szCs w:val="24"/>
         </w:rPr>
         <w:tab/>
-        <w:t>Anonim. 2016</w:t>
+        <w:t>Qiqi Kandida</w:t>
+      </w:r>
+      <w:r>
+        <w:rPr>
+          <w:rFonts w:ascii="Times New Roman" w:hAnsi="Times New Roman" w:cs="Times New Roman"/>
+          <w:sz w:val="24"/>
+          <w:szCs w:val="24"/>
+        </w:rPr>
+        <w:t>. 201</w:t>
+      </w:r>
+      <w:r>
+        <w:rPr>
+          <w:rFonts w:ascii="Times New Roman" w:hAnsi="Times New Roman" w:cs="Times New Roman"/>
+          <w:sz w:val="24"/>
+          <w:szCs w:val="24"/>
+        </w:rPr>
+        <w:t>2</w:t>
       </w:r>
       <w:r>
         <w:rPr>
@@ -663,23 +663,23 @@
           <w:sz w:val="24"/>
           <w:szCs w:val="24"/>
         </w:rPr>
-        <w:t>. Blender (Perangkat Lunak)</w:t>
-      </w:r>
-      <w:r>
-        <w:rPr>
-          <w:rFonts w:ascii="Times New Roman" w:hAnsi="Times New Roman" w:cs="Times New Roman"/>
-          <w:sz w:val="24"/>
-          <w:szCs w:val="24"/>
-        </w:rPr>
-        <w:t xml:space="preserve">. </w:t>
-      </w:r>
-      <w:r>
-        <w:rPr>
-          <w:rFonts w:ascii="Times New Roman" w:hAnsi="Times New Roman" w:cs="Times New Roman"/>
-          <w:sz w:val="24"/>
-          <w:szCs w:val="24"/>
-        </w:rPr>
-        <w:t>https://id.wikipedia.org/wiki/Blender_(perangkat_lunak)</w:t>
+        <w:t>. Microsoft Visual Studio.</w:t>
+      </w:r>
+      <w:r>
+        <w:rPr>
+          <w:rFonts w:ascii="Times New Roman" w:hAnsi="Times New Roman" w:cs="Times New Roman"/>
+          <w:sz w:val="24"/>
+          <w:szCs w:val="24"/>
+        </w:rPr>
+        <w:t xml:space="preserve"> </w:t>
+      </w:r>
+      <w:r>
+        <w:rPr>
+          <w:rFonts w:ascii="Times New Roman" w:hAnsi="Times New Roman" w:cs="Times New Roman"/>
+          <w:sz w:val="24"/>
+          <w:szCs w:val="24"/>
+        </w:rPr>
+        <w:t>http://qiqikandida.blogspot.co.id/2012/11/microsoft-visual-studio.html</w:t>
       </w:r>
       <w:r>
         <w:rPr>
@@ -697,21 +697,33 @@
         <w:jc w:val="both"/>
         <w:rPr>
           <w:rFonts w:ascii="Times New Roman" w:hAnsi="Times New Roman" w:cs="Times New Roman"/>
-          <w:sz w:val="24"/>
-          <w:szCs w:val="24"/>
-        </w:rPr>
-      </w:pPr>
-      <w:r>
-        <w:rPr>
-          <w:rFonts w:ascii="Times New Roman" w:hAnsi="Times New Roman" w:cs="Times New Roman"/>
-          <w:sz w:val="24"/>
-          <w:szCs w:val="24"/>
-        </w:rPr>
-        <w:t>[10</w:t>
-      </w:r>
-      <w:r>
-        <w:rPr>
-          <w:rFonts w:ascii="Times New Roman" w:hAnsi="Times New Roman" w:cs="Times New Roman"/>
+          <w:color w:val="000000" w:themeColor="text1"/>
+          <w:sz w:val="24"/>
+          <w:szCs w:val="24"/>
+        </w:rPr>
+      </w:pPr>
+      <w:r>
+        <w:rPr>
+          <w:rFonts w:ascii="Times New Roman" w:hAnsi="Times New Roman" w:cs="Times New Roman"/>
+          <w:color w:val="000000" w:themeColor="text1"/>
+          <w:sz w:val="24"/>
+          <w:szCs w:val="24"/>
+        </w:rPr>
+        <w:t>[</w:t>
+      </w:r>
+      <w:r>
+        <w:rPr>
+          <w:rFonts w:ascii="Times New Roman" w:hAnsi="Times New Roman" w:cs="Times New Roman"/>
+          <w:color w:val="000000" w:themeColor="text1"/>
+          <w:sz w:val="24"/>
+          <w:szCs w:val="24"/>
+        </w:rPr>
+        <w:t>10</w:t>
+      </w:r>
+      <w:r>
+        <w:rPr>
+          <w:rFonts w:ascii="Times New Roman" w:hAnsi="Times New Roman" w:cs="Times New Roman"/>
+          <w:color w:val="000000" w:themeColor="text1"/>
           <w:sz w:val="24"/>
           <w:szCs w:val="24"/>
         </w:rPr>
@@ -720,11 +732,19 @@
       <w:r>
         <w:rPr>
           <w:rFonts w:ascii="Times New Roman" w:hAnsi="Times New Roman" w:cs="Times New Roman"/>
+          <w:color w:val="000000" w:themeColor="text1"/>
           <w:sz w:val="24"/>
           <w:szCs w:val="24"/>
         </w:rPr>
         <w:tab/>
-        <w:t>Anonim. 2016</w:t>
+      </w:r>
+      <w:r>
+        <w:rPr>
+          <w:rFonts w:ascii="Times New Roman" w:hAnsi="Times New Roman" w:cs="Times New Roman"/>
+          <w:sz w:val="24"/>
+          <w:szCs w:val="24"/>
+        </w:rPr>
+        <w:t xml:space="preserve">Teo Filus. 2017.  </w:t>
       </w:r>
       <w:r>
         <w:rPr>
@@ -733,7 +753,16 @@
           <w:sz w:val="24"/>
           <w:szCs w:val="24"/>
         </w:rPr>
-        <w:t>. Microsoft Visual Studio.</w:t>
+        <w:t>Pengenalan bahasa pemrograman c#</w:t>
+      </w:r>
+      <w:r>
+        <w:rPr>
+          <w:rFonts w:ascii="Times New Roman" w:hAnsi="Times New Roman" w:cs="Times New Roman"/>
+          <w:i/>
+          <w:sz w:val="24"/>
+          <w:szCs w:val="24"/>
+        </w:rPr>
+        <w:t>.</w:t>
       </w:r>
       <w:r>
         <w:rPr>
@@ -749,28 +778,16 @@
           <w:sz w:val="24"/>
           <w:szCs w:val="24"/>
         </w:rPr>
-        <w:t>https://id.wikipedia.org/wiki/Microsoft_Visual_Studio</w:t>
-      </w:r>
-      <w:r>
-        <w:rPr>
-          <w:rFonts w:ascii="Times New Roman" w:hAnsi="Times New Roman" w:cs="Times New Roman"/>
-          <w:sz w:val="24"/>
-          <w:szCs w:val="24"/>
-        </w:rPr>
-        <w:t>, Tanggal Akses : 02 Agustus 2017.</w:t>
-      </w:r>
-    </w:p>
-    <w:p>
-      <w:pPr>
-        <w:spacing w:before="240" w:after="0" w:line="240" w:lineRule="auto"/>
-        <w:ind w:left="709" w:hanging="709"/>
-        <w:jc w:val="both"/>
-        <w:rPr>
-          <w:rFonts w:ascii="Times New Roman" w:hAnsi="Times New Roman" w:cs="Times New Roman"/>
-          <w:sz w:val="24"/>
-          <w:szCs w:val="24"/>
-        </w:rPr>
-      </w:pPr>
+        <w:t>https://www.codepolitan.com/pengenalan-bahasa-pemrograman-c-587effa1cb95b</w:t>
+      </w:r>
+      <w:r>
+        <w:rPr>
+          <w:rFonts w:ascii="Times New Roman" w:hAnsi="Times New Roman" w:cs="Times New Roman"/>
+          <w:sz w:val="24"/>
+          <w:szCs w:val="24"/>
+        </w:rPr>
+        <w:t>, Akses : 01 Agustus 2017.</w:t>
+      </w:r>
       <w:r>
         <w:rPr>
           <w:rFonts w:ascii="Times New Roman" w:hAnsi="Times New Roman" w:cs="Times New Roman"/>
@@ -778,89 +795,8 @@
           <w:sz w:val="24"/>
           <w:szCs w:val="24"/>
         </w:rPr>
-        <w:t>[</w:t>
-      </w:r>
-      <w:r>
-        <w:rPr>
-          <w:rFonts w:ascii="Times New Roman" w:hAnsi="Times New Roman" w:cs="Times New Roman"/>
-          <w:color w:val="000000" w:themeColor="text1"/>
-          <w:sz w:val="24"/>
-          <w:szCs w:val="24"/>
-        </w:rPr>
-        <w:t>11</w:t>
-      </w:r>
-      <w:r>
-        <w:rPr>
-          <w:rFonts w:ascii="Times New Roman" w:hAnsi="Times New Roman" w:cs="Times New Roman"/>
-          <w:color w:val="000000" w:themeColor="text1"/>
-          <w:sz w:val="24"/>
-          <w:szCs w:val="24"/>
-        </w:rPr>
-        <w:t>]</w:t>
-      </w:r>
-      <w:r>
-        <w:rPr>
-          <w:rFonts w:ascii="Times New Roman" w:hAnsi="Times New Roman" w:cs="Times New Roman"/>
-          <w:color w:val="000000" w:themeColor="text1"/>
-          <w:sz w:val="24"/>
-          <w:szCs w:val="24"/>
-        </w:rPr>
-        <w:tab/>
-      </w:r>
-      <w:r>
-        <w:rPr>
-          <w:rFonts w:ascii="Times New Roman" w:hAnsi="Times New Roman" w:cs="Times New Roman"/>
-          <w:sz w:val="24"/>
-          <w:szCs w:val="24"/>
-        </w:rPr>
-        <w:t>Ricky Kurniawan. 2012</w:t>
-      </w:r>
-      <w:r>
-        <w:rPr>
-          <w:rFonts w:ascii="Times New Roman" w:hAnsi="Times New Roman" w:cs="Times New Roman"/>
-          <w:i/>
-          <w:sz w:val="24"/>
-          <w:szCs w:val="24"/>
-        </w:rPr>
-        <w:t>. Apa itu game engine</w:t>
-      </w:r>
-      <w:r>
-        <w:rPr>
-          <w:rFonts w:ascii="Times New Roman" w:hAnsi="Times New Roman" w:cs="Times New Roman"/>
-          <w:sz w:val="24"/>
-          <w:szCs w:val="24"/>
-        </w:rPr>
-        <w:t xml:space="preserve">. </w:t>
-      </w:r>
-      <w:r>
-        <w:rPr>
-          <w:rFonts w:ascii="Times New Roman" w:hAnsi="Times New Roman" w:cs="Times New Roman"/>
-          <w:sz w:val="24"/>
-          <w:szCs w:val="24"/>
-        </w:rPr>
-        <w:t>https://rickykurn.wordpress.com/2012/03/08/apa-itu-game-engine/</w:t>
-      </w:r>
-      <w:r>
-        <w:rPr>
-          <w:rFonts w:ascii="Times New Roman" w:hAnsi="Times New Roman" w:cs="Times New Roman"/>
-          <w:sz w:val="24"/>
-          <w:szCs w:val="24"/>
-        </w:rPr>
-        <w:t>, Tanggal Akses : 01 Agustus 2017.</w:t>
-      </w:r>
-    </w:p>
-    <w:p>
-      <w:pPr>
-        <w:spacing w:before="240" w:after="0" w:line="240" w:lineRule="auto"/>
-        <w:ind w:left="709" w:hanging="709"/>
-        <w:jc w:val="both"/>
-        <w:rPr>
-          <w:rFonts w:ascii="Times New Roman" w:hAnsi="Times New Roman" w:cs="Times New Roman"/>
-          <w:color w:val="000000" w:themeColor="text1"/>
-          <w:sz w:val="24"/>
-          <w:szCs w:val="24"/>
-        </w:rPr>
-      </w:pPr>
+        <w:t xml:space="preserve"> </w:t>
+      </w:r>
     </w:p>
     <w:p>
       <w:pPr>

</xml_diff>